<commit_message>
+ excel facade to split functionality on 3 parts group journal is done excel preparator is @ts-nocheck`ed + get all statements types endpoint old jmu education reports are done
</commit_message>
<xml_diff>
--- a/src/storage/Cont/reports/student/sid_1/creditStatements/id_subject_control_1/Хвостовка.docx
+++ b/src/storage/Cont/reports/student/sid_1/creditStatements/id_subject_control_1/Хвостовка.docx
@@ -1279,9 +1279,9 @@
                 <w:szCs w:val="20"/>
                 <w:u w:val="none"/>
               </w:rPr>
-              <w:t xml:space="preserve"/>
+              <w:t xml:space="preserve">36</w:t>
               <w:t xml:space="preserve">/</w:t>
-              <w:t xml:space="preserve"/>
+              <w:t xml:space="preserve"> </w:t>
             </w:r>
             <w:r/>
           </w:p>
@@ -1466,7 +1466,7 @@
                 <w:u w:val="none"/>
               </w:rPr>
               <w:t xml:space="preserve"/>
-              <w:t xml:space="preserve"/>
+              <w:t xml:space="preserve">12-03-2023</w:t>
             </w:r>
             <w:r>
               <w:rPr>
@@ -1572,7 +1572,7 @@
                 <w:szCs w:val="20"/>
                 <w:u w:val="none"/>
               </w:rPr>
-              <w:t xml:space="preserve"/>
+              <w:t xml:space="preserve">Тестов Тест Тестович</w:t>
             </w:r>
             <w:r/>
           </w:p>
@@ -1698,7 +1698,7 @@
                                 <w:sz w:val="24"/>
                                 <w:szCs w:val="24"/>
                               </w:rPr>
-                              <w:t xml:space="preserve">12.09.2022</w:t>
+                              <w:t xml:space="preserve">20.09.2022</w:t>
                             </w:r>
                             <w:r/>
                           </w:p>
@@ -1735,7 +1735,7 @@
                           <w:sz w:val="24"/>
                           <w:szCs w:val="24"/>
                         </w:rPr>
-                        <w:t xml:space="preserve">12.09.2022</w:t>
+                        <w:t xml:space="preserve">20.09.2022</w:t>
                       </w:r>
                       <w:r/>
                     </w:p>

</xml_diff>